<commit_message>
beta 3 vc app
</commit_message>
<xml_diff>
--- a/app/vc/VolunteerCoordinatorApplication2017.docx
+++ b/app/vc/VolunteerCoordinatorApplication2017.docx
@@ -348,68 +348,96 @@
           <w:sz w:val="24"/>
           <w:szCs w:val="24"/>
         </w:rPr>
-        <w:t>Please be sure to fill out your banner ID at the top of each page! You will be asked for more information when you are ready to submit your application online. See the next page for application questions!</w:t>
-      </w:r>
-    </w:p>
-    <w:p>
-      <w:pPr>
-        <w:pStyle w:val="Normal1"/>
-        <w:rPr>
-          <w:rFonts w:ascii="Times New Roman" w:eastAsia="Slabo 27px" w:hAnsi="Times New Roman" w:cs="Times New Roman"/>
-          <w:sz w:val="24"/>
-          <w:szCs w:val="24"/>
-        </w:rPr>
-      </w:pPr>
-    </w:p>
-    <w:p>
-      <w:pPr>
-        <w:pStyle w:val="Normal1"/>
-        <w:rPr>
-          <w:rFonts w:ascii="Times New Roman" w:eastAsia="Slabo 27px" w:hAnsi="Times New Roman" w:cs="Times New Roman"/>
-          <w:sz w:val="24"/>
-          <w:szCs w:val="24"/>
-        </w:rPr>
-      </w:pPr>
-    </w:p>
-    <w:p>
-      <w:pPr>
-        <w:pStyle w:val="Normal1"/>
-        <w:rPr>
-          <w:rFonts w:ascii="Times New Roman" w:eastAsia="Slabo 27px" w:hAnsi="Times New Roman" w:cs="Times New Roman"/>
-          <w:sz w:val="24"/>
-          <w:szCs w:val="24"/>
-        </w:rPr>
-      </w:pPr>
-    </w:p>
-    <w:p>
-      <w:pPr>
-        <w:pStyle w:val="Normal1"/>
-        <w:rPr>
-          <w:rFonts w:ascii="Times New Roman" w:eastAsia="Slabo 27px" w:hAnsi="Times New Roman" w:cs="Times New Roman"/>
-          <w:sz w:val="24"/>
-          <w:szCs w:val="24"/>
-        </w:rPr>
-      </w:pPr>
-    </w:p>
-    <w:p>
-      <w:pPr>
-        <w:pStyle w:val="Normal1"/>
-        <w:rPr>
-          <w:rFonts w:ascii="Times New Roman" w:eastAsia="Slabo 27px" w:hAnsi="Times New Roman" w:cs="Times New Roman"/>
-          <w:sz w:val="24"/>
-          <w:szCs w:val="24"/>
-        </w:rPr>
-      </w:pPr>
-    </w:p>
-    <w:p>
-      <w:pPr>
-        <w:pStyle w:val="Normal1"/>
-        <w:rPr>
-          <w:rFonts w:ascii="Times New Roman" w:eastAsia="Slabo 27px" w:hAnsi="Times New Roman" w:cs="Times New Roman"/>
-          <w:sz w:val="24"/>
-          <w:szCs w:val="24"/>
-        </w:rPr>
-      </w:pPr>
+        <w:t xml:space="preserve">Please be sure to fill out your banner ID at the top of each page! You will be asked for more </w:t>
+      </w:r>
+      <w:r>
+        <w:rPr>
+          <w:rFonts w:ascii="Times New Roman" w:eastAsia="Slabo 27px" w:hAnsi="Times New Roman" w:cs="Times New Roman"/>
+          <w:sz w:val="24"/>
+          <w:szCs w:val="24"/>
+        </w:rPr>
+        <w:t xml:space="preserve">logistical </w:t>
+      </w:r>
+      <w:bookmarkStart w:id="0" w:name="_GoBack"/>
+      <w:bookmarkEnd w:id="0"/>
+      <w:r>
+        <w:rPr>
+          <w:rFonts w:ascii="Times New Roman" w:eastAsia="Slabo 27px" w:hAnsi="Times New Roman" w:cs="Times New Roman"/>
+          <w:sz w:val="24"/>
+          <w:szCs w:val="24"/>
+        </w:rPr>
+        <w:t>information when you are ready to submit your application online. See the next page for application questions!</w:t>
+      </w:r>
+    </w:p>
+    <w:p>
+      <w:pPr>
+        <w:pStyle w:val="Normal1"/>
+        <w:rPr>
+          <w:rFonts w:ascii="Times New Roman" w:eastAsia="Slabo 27px" w:hAnsi="Times New Roman" w:cs="Times New Roman"/>
+          <w:sz w:val="24"/>
+          <w:szCs w:val="24"/>
+        </w:rPr>
+      </w:pPr>
+    </w:p>
+    <w:p>
+      <w:pPr>
+        <w:pStyle w:val="Normal1"/>
+        <w:rPr>
+          <w:rFonts w:ascii="Times New Roman" w:eastAsia="Slabo 27px" w:hAnsi="Times New Roman" w:cs="Times New Roman"/>
+          <w:sz w:val="24"/>
+          <w:szCs w:val="24"/>
+        </w:rPr>
+      </w:pPr>
+    </w:p>
+    <w:p>
+      <w:pPr>
+        <w:pStyle w:val="Normal1"/>
+        <w:rPr>
+          <w:rFonts w:ascii="Times New Roman" w:eastAsia="Slabo 27px" w:hAnsi="Times New Roman" w:cs="Times New Roman"/>
+          <w:sz w:val="24"/>
+          <w:szCs w:val="24"/>
+        </w:rPr>
+      </w:pPr>
+    </w:p>
+    <w:p>
+      <w:pPr>
+        <w:pStyle w:val="Normal1"/>
+        <w:jc w:val="center"/>
+        <w:rPr>
+          <w:rFonts w:ascii="Times New Roman" w:eastAsia="Slabo 27px" w:hAnsi="Times New Roman" w:cs="Times New Roman"/>
+          <w:b/>
+          <w:sz w:val="24"/>
+          <w:szCs w:val="24"/>
+        </w:rPr>
+      </w:pPr>
+      <w:r>
+        <w:rPr>
+          <w:rFonts w:ascii="Times New Roman" w:eastAsia="Slabo 27px" w:hAnsi="Times New Roman" w:cs="Times New Roman"/>
+          <w:b/>
+          <w:sz w:val="24"/>
+          <w:szCs w:val="24"/>
+        </w:rPr>
+        <w:t>APPLICATIONS ARE DUE: MONDAY, SEPTEMBER 11</w:t>
+      </w:r>
+      <w:r>
+        <w:rPr>
+          <w:rFonts w:ascii="Times New Roman" w:eastAsia="Slabo 27px" w:hAnsi="Times New Roman" w:cs="Times New Roman"/>
+          <w:b/>
+          <w:sz w:val="24"/>
+          <w:szCs w:val="24"/>
+          <w:vertAlign w:val="superscript"/>
+        </w:rPr>
+        <w:t>th</w:t>
+      </w:r>
+      <w:r>
+        <w:rPr>
+          <w:rFonts w:ascii="Times New Roman" w:eastAsia="Slabo 27px" w:hAnsi="Times New Roman" w:cs="Times New Roman"/>
+          <w:b/>
+          <w:sz w:val="24"/>
+          <w:szCs w:val="24"/>
+        </w:rPr>
+        <w:t xml:space="preserve"> by 5:00 PM!</w:t>
+      </w:r>
     </w:p>
     <w:p>
       <w:pPr>
@@ -459,6 +487,7 @@
           <w:sz w:val="28"/>
           <w:szCs w:val="28"/>
         </w:rPr>
+        <w:lastRenderedPageBreak/>
         <w:t>BANNER ID</w:t>
       </w:r>
       <w:proofErr w:type="gramStart"/>
@@ -969,39 +998,18 @@
         <w:rPr>
           <w:rFonts w:ascii="Times New Roman" w:eastAsia="Slabo 27px" w:hAnsi="Times New Roman" w:cs="Times New Roman"/>
           <w:i/>
-          <w:sz w:val="28"/>
-          <w:szCs w:val="24"/>
+          <w:sz w:val="26"/>
+          <w:szCs w:val="26"/>
         </w:rPr>
       </w:pPr>
       <w:r>
         <w:rPr>
           <w:rFonts w:ascii="Times New Roman" w:eastAsia="Slabo 27px" w:hAnsi="Times New Roman" w:cs="Times New Roman"/>
           <w:i/>
-          <w:sz w:val="28"/>
-          <w:szCs w:val="24"/>
-        </w:rPr>
-        <w:t xml:space="preserve">Thank you so much for applying to be a Volunteer Coordinator for the 2017 Special Olympics Fall Festival! Decision letters will be available on Friday, September 15, 2017 on the second floor of Dougherty. If selected to move on in the </w:t>
-      </w:r>
-      <w:r>
-        <w:rPr>
-          <w:rFonts w:ascii="Times New Roman" w:eastAsia="Slabo 27px" w:hAnsi="Times New Roman" w:cs="Times New Roman"/>
-          <w:i/>
-          <w:sz w:val="28"/>
-          <w:szCs w:val="24"/>
-        </w:rPr>
-        <w:lastRenderedPageBreak/>
-        <w:t>process, you will sign up for an interview slot when you pick up your letter. If you have any questions, p</w:t>
-      </w:r>
-      <w:bookmarkStart w:id="0" w:name="_GoBack"/>
-      <w:bookmarkEnd w:id="0"/>
-      <w:r>
-        <w:rPr>
-          <w:rFonts w:ascii="Times New Roman" w:eastAsia="Slabo 27px" w:hAnsi="Times New Roman" w:cs="Times New Roman"/>
-          <w:i/>
-          <w:sz w:val="28"/>
-          <w:szCs w:val="24"/>
-        </w:rPr>
-        <w:t>lease email volunteercoordinator@villanovaspo.com</w:t>
+          <w:sz w:val="26"/>
+          <w:szCs w:val="26"/>
+        </w:rPr>
+        <w:t>Thank you so much for applying to be a Volunteer Coordinator for the 2017 Special Olympics Fall Festival! Decision letters will be available on Friday, September 15, 2017 on the second floor of Dougherty. If selected to move on in the process, you will sign up for an interview slot when you pick up your letter. If you have any questions, please email volunteercoordinator@villanovaspo.com</w:t>
       </w:r>
     </w:p>
     <w:sectPr>

</xml_diff>